<commit_message>
Feat: ajouter la minification
</commit_message>
<xml_diff>
--- a/'Rapport d'intervention.docx
+++ b/'Rapport d'intervention.docx
@@ -2748,18 +2748,202 @@
     </w:p>
     <w:p>
       <w:pPr>
+        <w:pStyle w:val="Paragraphedeliste"/>
         <w:numPr>
           <w:ilvl w:val="0"/>
-          <w:numId w:val="5"/>
+          <w:numId w:val="10"/>
         </w:numPr>
-        <w:spacing w:before="100" w:beforeAutospacing="1" w:after="142" w:line="276" w:lineRule="auto"/>
-        <w:rPr>
-          <w:rFonts w:ascii="Times New Roman" w:eastAsia="Times New Roman" w:hAnsi="Times New Roman" w:cs="Times New Roman"/>
-          <w:sz w:val="24"/>
-          <w:szCs w:val="24"/>
-          <w:lang w:eastAsia="fr-FR"/>
-        </w:rPr>
-      </w:pPr>
+        <w:spacing w:after="0" w:line="240" w:lineRule="auto"/>
+        <w:rPr>
+          <w:rFonts w:ascii="Times New Roman" w:eastAsia="Times New Roman" w:hAnsi="Times New Roman" w:cs="Times New Roman"/>
+          <w:sz w:val="24"/>
+          <w:szCs w:val="24"/>
+          <w:lang w:eastAsia="fr-FR"/>
+        </w:rPr>
+      </w:pPr>
+      <w:r>
+        <w:rPr>
+          <w:rFonts w:ascii="Times New Roman" w:eastAsia="Times New Roman" w:hAnsi="Times New Roman" w:cs="Times New Roman"/>
+          <w:b/>
+          <w:bCs/>
+          <w:sz w:val="24"/>
+          <w:szCs w:val="24"/>
+          <w:lang w:eastAsia="fr-FR"/>
+        </w:rPr>
+        <w:t>Minification du fichier CSS</w:t>
+      </w:r>
+      <w:r>
+        <w:rPr>
+          <w:rFonts w:ascii="Times New Roman" w:eastAsia="Times New Roman" w:hAnsi="Times New Roman" w:cs="Times New Roman"/>
+          <w:sz w:val="24"/>
+          <w:szCs w:val="24"/>
+          <w:lang w:eastAsia="fr-FR"/>
+        </w:rPr>
+        <w:t xml:space="preserve"> : Le fichier </w:t>
+      </w:r>
+      <w:r>
+        <w:rPr>
+          <w:rFonts w:ascii="Courier New" w:eastAsia="Times New Roman" w:hAnsi="Courier New" w:cs="Courier New"/>
+          <w:sz w:val="24"/>
+          <w:szCs w:val="24"/>
+          <w:lang w:eastAsia="fr-FR"/>
+        </w:rPr>
+        <w:t>style.css</w:t>
+      </w:r>
+      <w:r>
+        <w:rPr>
+          <w:rFonts w:ascii="Times New Roman" w:eastAsia="Times New Roman" w:hAnsi="Times New Roman" w:cs="Times New Roman"/>
+          <w:sz w:val="24"/>
+          <w:szCs w:val="24"/>
+          <w:lang w:eastAsia="fr-FR"/>
+        </w:rPr>
+        <w:t xml:space="preserve"> a été minifié, créant ainsi un fichier optimisé       </w:t>
+      </w:r>
+      <w:r>
+        <w:rPr>
+          <w:rFonts w:ascii="Courier New" w:eastAsia="Times New Roman" w:hAnsi="Courier New" w:cs="Courier New"/>
+          <w:sz w:val="24"/>
+          <w:szCs w:val="24"/>
+          <w:lang w:eastAsia="fr-FR"/>
+        </w:rPr>
+        <w:t>style.min.css</w:t>
+      </w:r>
+      <w:r>
+        <w:rPr>
+          <w:rFonts w:ascii="Times New Roman" w:eastAsia="Times New Roman" w:hAnsi="Times New Roman" w:cs="Times New Roman"/>
+          <w:sz w:val="24"/>
+          <w:szCs w:val="24"/>
+          <w:lang w:eastAsia="fr-FR"/>
+        </w:rPr>
+        <w:t>.</w:t>
+      </w:r>
+    </w:p>
+    <w:p>
+      <w:pPr>
+        <w:pStyle w:val="Paragraphedeliste"/>
+        <w:numPr>
+          <w:ilvl w:val="0"/>
+          <w:numId w:val="10"/>
+        </w:numPr>
+        <w:spacing w:after="0" w:line="240" w:lineRule="auto"/>
+        <w:rPr>
+          <w:rFonts w:ascii="Times New Roman" w:eastAsia="Times New Roman" w:hAnsi="Times New Roman" w:cs="Times New Roman"/>
+          <w:sz w:val="24"/>
+          <w:szCs w:val="24"/>
+          <w:lang w:eastAsia="fr-FR"/>
+        </w:rPr>
+      </w:pPr>
+      <w:r>
+        <w:rPr>
+          <w:rFonts w:ascii="Times New Roman" w:eastAsia="Times New Roman" w:hAnsi="Times New Roman" w:cs="Times New Roman"/>
+          <w:sz w:val="24"/>
+          <w:szCs w:val="24"/>
+          <w:lang w:eastAsia="fr-FR"/>
+        </w:rPr>
+        <w:t xml:space="preserve"> </w:t>
+      </w:r>
+      <w:r>
+        <w:rPr>
+          <w:rFonts w:ascii="Times New Roman" w:eastAsia="Times New Roman" w:hAnsi="Times New Roman" w:cs="Times New Roman"/>
+          <w:b/>
+          <w:bCs/>
+          <w:sz w:val="24"/>
+          <w:szCs w:val="24"/>
+          <w:lang w:eastAsia="fr-FR"/>
+        </w:rPr>
+        <w:t>Minification du fichier JavaScript</w:t>
+      </w:r>
+      <w:r>
+        <w:rPr>
+          <w:rFonts w:ascii="Times New Roman" w:eastAsia="Times New Roman" w:hAnsi="Times New Roman" w:cs="Times New Roman"/>
+          <w:sz w:val="24"/>
+          <w:szCs w:val="24"/>
+          <w:lang w:eastAsia="fr-FR"/>
+        </w:rPr>
+        <w:t xml:space="preserve"> : Le fichier </w:t>
+      </w:r>
+      <w:r>
+        <w:rPr>
+          <w:rFonts w:ascii="Courier New" w:eastAsia="Times New Roman" w:hAnsi="Courier New" w:cs="Courier New"/>
+          <w:sz w:val="24"/>
+          <w:szCs w:val="24"/>
+          <w:lang w:eastAsia="fr-FR"/>
+        </w:rPr>
+        <w:t>maugallery.js</w:t>
+      </w:r>
+      <w:r>
+        <w:rPr>
+          <w:rFonts w:ascii="Times New Roman" w:eastAsia="Times New Roman" w:hAnsi="Times New Roman" w:cs="Times New Roman"/>
+          <w:sz w:val="24"/>
+          <w:szCs w:val="24"/>
+          <w:lang w:eastAsia="fr-FR"/>
+        </w:rPr>
+        <w:t xml:space="preserve"> a également été minifié, générant </w:t>
+      </w:r>
+      <w:proofErr w:type="gramStart"/>
+      <w:r>
+        <w:rPr>
+          <w:rFonts w:ascii="Times New Roman" w:eastAsia="Times New Roman" w:hAnsi="Times New Roman" w:cs="Times New Roman"/>
+          <w:sz w:val="24"/>
+          <w:szCs w:val="24"/>
+          <w:lang w:eastAsia="fr-FR"/>
+        </w:rPr>
+        <w:t>un  fichier</w:t>
+      </w:r>
+      <w:proofErr w:type="gramEnd"/>
+      <w:r>
+        <w:rPr>
+          <w:rFonts w:ascii="Times New Roman" w:eastAsia="Times New Roman" w:hAnsi="Times New Roman" w:cs="Times New Roman"/>
+          <w:sz w:val="24"/>
+          <w:szCs w:val="24"/>
+          <w:lang w:eastAsia="fr-FR"/>
+        </w:rPr>
+        <w:t xml:space="preserve"> </w:t>
+      </w:r>
+      <w:r>
+        <w:rPr>
+          <w:rFonts w:ascii="Courier New" w:eastAsia="Times New Roman" w:hAnsi="Courier New" w:cs="Courier New"/>
+          <w:sz w:val="24"/>
+          <w:szCs w:val="24"/>
+          <w:lang w:eastAsia="fr-FR"/>
+        </w:rPr>
+        <w:t>maugallery.min.js</w:t>
+      </w:r>
+      <w:r>
+        <w:rPr>
+          <w:rFonts w:ascii="Times New Roman" w:eastAsia="Times New Roman" w:hAnsi="Times New Roman" w:cs="Times New Roman"/>
+          <w:sz w:val="24"/>
+          <w:szCs w:val="24"/>
+          <w:lang w:eastAsia="fr-FR"/>
+        </w:rPr>
+        <w:t>.</w:t>
+      </w:r>
+    </w:p>
+    <w:p>
+      <w:pPr>
+        <w:numPr>
+          <w:ilvl w:val="0"/>
+          <w:numId w:val="10"/>
+        </w:numPr>
+        <w:spacing w:before="100" w:beforeAutospacing="1" w:after="100" w:afterAutospacing="1" w:line="240" w:lineRule="auto"/>
+        <w:rPr>
+          <w:rFonts w:ascii="Times New Roman" w:eastAsia="Times New Roman" w:hAnsi="Times New Roman" w:cs="Times New Roman"/>
+          <w:sz w:val="24"/>
+          <w:szCs w:val="24"/>
+          <w:lang w:eastAsia="fr-FR"/>
+        </w:rPr>
+      </w:pPr>
+      <w:r>
+        <w:rPr>
+          <w:rFonts w:ascii="Times New Roman" w:eastAsia="Times New Roman" w:hAnsi="Times New Roman" w:cs="Times New Roman"/>
+          <w:b/>
+          <w:bCs/>
+          <w:sz w:val="24"/>
+          <w:szCs w:val="24"/>
+          <w:lang w:eastAsia="fr-FR"/>
+        </w:rPr>
+        <w:t xml:space="preserve"> </w:t>
+      </w:r>
       <w:proofErr w:type="gramStart"/>
       <w:r>
         <w:rPr>
@@ -2821,6 +3005,8 @@
         </w:rPr>
         <w:t>4. Accessibilité :</w:t>
       </w:r>
+      <w:bookmarkStart w:id="11" w:name="_GoBack"/>
+      <w:bookmarkEnd w:id="11"/>
     </w:p>
     <w:p>
       <w:pPr>
@@ -3524,6 +3710,7 @@
           <w:szCs w:val="28"/>
           <w:lang w:eastAsia="fr-FR"/>
         </w:rPr>
+        <w:lastRenderedPageBreak/>
         <w:t>7. Annexe :</w:t>
       </w:r>
     </w:p>
@@ -3588,7 +3775,6 @@
           <w:szCs w:val="24"/>
           <w:lang w:eastAsia="fr-FR"/>
         </w:rPr>
-        <w:lastRenderedPageBreak/>
         <w:t>Ces modifications visent à optimiser les performances, l'accessibilité, la structure, et l'ergonomie du site, tout en répondant aux besoins spécifiques du client.</w:t>
       </w:r>
     </w:p>
@@ -3629,8 +3815,8 @@
           <w:lang w:eastAsia="fr-FR"/>
         </w:rPr>
       </w:pPr>
-      <w:bookmarkStart w:id="11" w:name="_g14s4rxeoboc"/>
-      <w:bookmarkEnd w:id="11"/>
+      <w:bookmarkStart w:id="12" w:name="_g14s4rxeoboc"/>
+      <w:bookmarkEnd w:id="12"/>
       <w:r>
         <w:rPr>
           <w:rFonts w:ascii="Times New Roman" w:eastAsia="Times New Roman" w:hAnsi="Times New Roman" w:cs="Times New Roman"/>
@@ -4773,8 +4959,8 @@
           <w:lang w:eastAsia="fr-FR"/>
         </w:rPr>
       </w:pPr>
-      <w:bookmarkStart w:id="12" w:name="_w04kirgfeg7j"/>
-      <w:bookmarkEnd w:id="12"/>
+      <w:bookmarkStart w:id="13" w:name="_w04kirgfeg7j"/>
+      <w:bookmarkEnd w:id="13"/>
       <w:r>
         <w:rPr>
           <w:rFonts w:ascii="Times New Roman" w:eastAsia="Times New Roman" w:hAnsi="Times New Roman" w:cs="Times New Roman"/>
@@ -4802,8 +4988,8 @@
           <w:lang w:eastAsia="fr-FR"/>
         </w:rPr>
       </w:pPr>
-      <w:bookmarkStart w:id="13" w:name="_3m019n8dyixe"/>
-      <w:bookmarkEnd w:id="13"/>
+      <w:bookmarkStart w:id="14" w:name="_3m019n8dyixe"/>
+      <w:bookmarkEnd w:id="14"/>
       <w:r>
         <w:rPr>
           <w:rFonts w:ascii="Arial" w:eastAsia="Times New Roman" w:hAnsi="Arial" w:cs="Arial"/>
@@ -5583,7 +5769,6 @@
           <w:tab w:val="left" w:pos="1230"/>
         </w:tabs>
       </w:pPr>
-      <w:bookmarkStart w:id="14" w:name="_GoBack"/>
       <w:r>
         <w:rPr>
           <w:noProof/>
@@ -5635,7 +5820,6 @@
           </wp:inline>
         </w:drawing>
       </w:r>
-      <w:bookmarkEnd w:id="14"/>
     </w:p>
     <w:sectPr>
       <w:pgSz w:w="11906" w:h="16838"/>
@@ -6594,6 +6778,155 @@
     </w:lvl>
   </w:abstractNum>
   <w:abstractNum w:abstractNumId="6" w15:restartNumberingAfterBreak="0">
+    <w:nsid w:val="4EDF78FF"/>
+    <w:multiLevelType w:val="multilevel"/>
+    <w:tmpl w:val="4FF6E24E"/>
+    <w:lvl w:ilvl="0">
+      <w:start w:val="1"/>
+      <w:numFmt w:val="bullet"/>
+      <w:lvlText w:val=""/>
+      <w:lvlJc w:val="left"/>
+      <w:pPr>
+        <w:tabs>
+          <w:tab w:val="num" w:pos="720"/>
+        </w:tabs>
+        <w:ind w:left="720" w:hanging="360"/>
+      </w:pPr>
+      <w:rPr>
+        <w:rFonts w:ascii="Symbol" w:hAnsi="Symbol" w:hint="default"/>
+        <w:sz w:val="20"/>
+      </w:rPr>
+    </w:lvl>
+    <w:lvl w:ilvl="1" w:tentative="1">
+      <w:start w:val="1"/>
+      <w:numFmt w:val="bullet"/>
+      <w:lvlText w:val="o"/>
+      <w:lvlJc w:val="left"/>
+      <w:pPr>
+        <w:tabs>
+          <w:tab w:val="num" w:pos="1440"/>
+        </w:tabs>
+        <w:ind w:left="1440" w:hanging="360"/>
+      </w:pPr>
+      <w:rPr>
+        <w:rFonts w:ascii="Courier New" w:hAnsi="Courier New" w:hint="default"/>
+        <w:sz w:val="20"/>
+      </w:rPr>
+    </w:lvl>
+    <w:lvl w:ilvl="2" w:tentative="1">
+      <w:start w:val="1"/>
+      <w:numFmt w:val="bullet"/>
+      <w:lvlText w:val=""/>
+      <w:lvlJc w:val="left"/>
+      <w:pPr>
+        <w:tabs>
+          <w:tab w:val="num" w:pos="2160"/>
+        </w:tabs>
+        <w:ind w:left="2160" w:hanging="360"/>
+      </w:pPr>
+      <w:rPr>
+        <w:rFonts w:ascii="Wingdings" w:hAnsi="Wingdings" w:hint="default"/>
+        <w:sz w:val="20"/>
+      </w:rPr>
+    </w:lvl>
+    <w:lvl w:ilvl="3" w:tentative="1">
+      <w:start w:val="1"/>
+      <w:numFmt w:val="bullet"/>
+      <w:lvlText w:val=""/>
+      <w:lvlJc w:val="left"/>
+      <w:pPr>
+        <w:tabs>
+          <w:tab w:val="num" w:pos="2880"/>
+        </w:tabs>
+        <w:ind w:left="2880" w:hanging="360"/>
+      </w:pPr>
+      <w:rPr>
+        <w:rFonts w:ascii="Wingdings" w:hAnsi="Wingdings" w:hint="default"/>
+        <w:sz w:val="20"/>
+      </w:rPr>
+    </w:lvl>
+    <w:lvl w:ilvl="4" w:tentative="1">
+      <w:start w:val="1"/>
+      <w:numFmt w:val="bullet"/>
+      <w:lvlText w:val=""/>
+      <w:lvlJc w:val="left"/>
+      <w:pPr>
+        <w:tabs>
+          <w:tab w:val="num" w:pos="3600"/>
+        </w:tabs>
+        <w:ind w:left="3600" w:hanging="360"/>
+      </w:pPr>
+      <w:rPr>
+        <w:rFonts w:ascii="Wingdings" w:hAnsi="Wingdings" w:hint="default"/>
+        <w:sz w:val="20"/>
+      </w:rPr>
+    </w:lvl>
+    <w:lvl w:ilvl="5" w:tentative="1">
+      <w:start w:val="1"/>
+      <w:numFmt w:val="bullet"/>
+      <w:lvlText w:val=""/>
+      <w:lvlJc w:val="left"/>
+      <w:pPr>
+        <w:tabs>
+          <w:tab w:val="num" w:pos="4320"/>
+        </w:tabs>
+        <w:ind w:left="4320" w:hanging="360"/>
+      </w:pPr>
+      <w:rPr>
+        <w:rFonts w:ascii="Wingdings" w:hAnsi="Wingdings" w:hint="default"/>
+        <w:sz w:val="20"/>
+      </w:rPr>
+    </w:lvl>
+    <w:lvl w:ilvl="6" w:tentative="1">
+      <w:start w:val="1"/>
+      <w:numFmt w:val="bullet"/>
+      <w:lvlText w:val=""/>
+      <w:lvlJc w:val="left"/>
+      <w:pPr>
+        <w:tabs>
+          <w:tab w:val="num" w:pos="5040"/>
+        </w:tabs>
+        <w:ind w:left="5040" w:hanging="360"/>
+      </w:pPr>
+      <w:rPr>
+        <w:rFonts w:ascii="Wingdings" w:hAnsi="Wingdings" w:hint="default"/>
+        <w:sz w:val="20"/>
+      </w:rPr>
+    </w:lvl>
+    <w:lvl w:ilvl="7" w:tentative="1">
+      <w:start w:val="1"/>
+      <w:numFmt w:val="bullet"/>
+      <w:lvlText w:val=""/>
+      <w:lvlJc w:val="left"/>
+      <w:pPr>
+        <w:tabs>
+          <w:tab w:val="num" w:pos="5760"/>
+        </w:tabs>
+        <w:ind w:left="5760" w:hanging="360"/>
+      </w:pPr>
+      <w:rPr>
+        <w:rFonts w:ascii="Wingdings" w:hAnsi="Wingdings" w:hint="default"/>
+        <w:sz w:val="20"/>
+      </w:rPr>
+    </w:lvl>
+    <w:lvl w:ilvl="8" w:tentative="1">
+      <w:start w:val="1"/>
+      <w:numFmt w:val="bullet"/>
+      <w:lvlText w:val=""/>
+      <w:lvlJc w:val="left"/>
+      <w:pPr>
+        <w:tabs>
+          <w:tab w:val="num" w:pos="6480"/>
+        </w:tabs>
+        <w:ind w:left="6480" w:hanging="360"/>
+      </w:pPr>
+      <w:rPr>
+        <w:rFonts w:ascii="Wingdings" w:hAnsi="Wingdings" w:hint="default"/>
+        <w:sz w:val="20"/>
+      </w:rPr>
+    </w:lvl>
+  </w:abstractNum>
+  <w:abstractNum w:abstractNumId="7" w15:restartNumberingAfterBreak="0">
     <w:nsid w:val="623967C7"/>
     <w:multiLevelType w:val="multilevel"/>
     <w:tmpl w:val="19DA2080"/>
@@ -6742,7 +7075,7 @@
       </w:rPr>
     </w:lvl>
   </w:abstractNum>
-  <w:abstractNum w:abstractNumId="7" w15:restartNumberingAfterBreak="0">
+  <w:abstractNum w:abstractNumId="8" w15:restartNumberingAfterBreak="0">
     <w:nsid w:val="64AF5A8C"/>
     <w:multiLevelType w:val="multilevel"/>
     <w:tmpl w:val="C8A27A76"/>
@@ -6891,7 +7224,7 @@
       </w:rPr>
     </w:lvl>
   </w:abstractNum>
-  <w:abstractNum w:abstractNumId="8" w15:restartNumberingAfterBreak="0">
+  <w:abstractNum w:abstractNumId="9" w15:restartNumberingAfterBreak="0">
     <w:nsid w:val="72823C35"/>
     <w:multiLevelType w:val="multilevel"/>
     <w:tmpl w:val="E1A6365A"/>
@@ -7050,22 +7383,25 @@
     <w:abstractNumId w:val="2"/>
   </w:num>
   <w:num w:numId="4">
-    <w:abstractNumId w:val="8"/>
+    <w:abstractNumId w:val="9"/>
   </w:num>
   <w:num w:numId="5">
     <w:abstractNumId w:val="4"/>
   </w:num>
   <w:num w:numId="6">
-    <w:abstractNumId w:val="6"/>
+    <w:abstractNumId w:val="7"/>
   </w:num>
   <w:num w:numId="7">
     <w:abstractNumId w:val="0"/>
   </w:num>
   <w:num w:numId="8">
-    <w:abstractNumId w:val="7"/>
+    <w:abstractNumId w:val="8"/>
   </w:num>
   <w:num w:numId="9">
     <w:abstractNumId w:val="3"/>
+  </w:num>
+  <w:num w:numId="10">
+    <w:abstractNumId w:val="6"/>
   </w:num>
 </w:numbering>
 </file>
@@ -7745,6 +8081,17 @@
       <w:szCs w:val="18"/>
     </w:rPr>
   </w:style>
+  <w:style w:type="paragraph" w:styleId="Paragraphedeliste">
+    <w:name w:val="List Paragraph"/>
+    <w:basedOn w:val="Normal"/>
+    <w:uiPriority w:val="34"/>
+    <w:qFormat/>
+    <w:rsid w:val="00165521"/>
+    <w:pPr>
+      <w:ind w:left="720"/>
+      <w:contextualSpacing/>
+    </w:pPr>
+  </w:style>
 </w:styles>
 </file>
 
@@ -8048,7 +8395,7 @@
 </file>
 
 <file path=customXml/itemProps1.xml><?xml version="1.0" encoding="utf-8"?>
-<ds:datastoreItem xmlns:ds="http://schemas.openxmlformats.org/officeDocument/2006/customXml" ds:itemID="{CFD185E2-985E-41A9-AC14-B7535562824A}">
+<ds:datastoreItem xmlns:ds="http://schemas.openxmlformats.org/officeDocument/2006/customXml" ds:itemID="{15CCB3AD-D33B-4815-A8E5-14F825BEBAA8}">
   <ds:schemaRefs>
     <ds:schemaRef ds:uri="http://schemas.openxmlformats.org/officeDocument/2006/bibliography"/>
   </ds:schemaRefs>

</xml_diff>

<commit_message>
feat: optimiser la description pour SEO
</commit_message>
<xml_diff>
--- a/'Rapport d'intervention.docx
+++ b/'Rapport d'intervention.docx
@@ -1625,20 +1625,7 @@
           <w:szCs w:val="24"/>
           <w:lang w:eastAsia="fr-FR"/>
         </w:rPr>
-        <w:t>opengrap</w:t>
-      </w:r>
-      <w:bookmarkStart w:id="6" w:name="_GoBack"/>
-      <w:bookmarkEnd w:id="6"/>
-      <w:r>
-        <w:rPr>
-          <w:rFonts w:ascii="Times New Roman" w:eastAsia="Times New Roman" w:hAnsi="Times New Roman" w:cs="Times New Roman"/>
-          <w:i/>
-          <w:iCs/>
-          <w:sz w:val="24"/>
-          <w:szCs w:val="24"/>
-          <w:lang w:eastAsia="fr-FR"/>
-        </w:rPr>
-        <w:t>h.xyz</w:t>
+        <w:t>opengraph.xyz</w:t>
       </w:r>
       <w:proofErr w:type="spellEnd"/>
       <w:r>
@@ -1672,34 +1659,7 @@
           <w:szCs w:val="24"/>
           <w:lang w:eastAsia="fr-FR"/>
         </w:rPr>
-        <w:t xml:space="preserve">Intégration des données structurées au format </w:t>
-      </w:r>
-      <w:r>
-        <w:rPr>
-          <w:rFonts w:ascii="Times New Roman" w:eastAsia="Times New Roman" w:hAnsi="Times New Roman" w:cs="Times New Roman"/>
-          <w:sz w:val="24"/>
-          <w:szCs w:val="24"/>
-          <w:lang w:eastAsia="fr-FR"/>
-        </w:rPr>
-        <w:t>shema</w:t>
-      </w:r>
-      <w:r>
-        <w:rPr>
-          <w:rFonts w:ascii="Times New Roman" w:eastAsia="Times New Roman" w:hAnsi="Times New Roman" w:cs="Times New Roman"/>
-          <w:sz w:val="24"/>
-          <w:szCs w:val="24"/>
-          <w:lang w:eastAsia="fr-FR"/>
-        </w:rPr>
-        <w:t>.org</w:t>
-      </w:r>
-      <w:r>
-        <w:rPr>
-          <w:rFonts w:ascii="Times New Roman" w:eastAsia="Times New Roman" w:hAnsi="Times New Roman" w:cs="Times New Roman"/>
-          <w:sz w:val="24"/>
-          <w:szCs w:val="24"/>
-          <w:lang w:eastAsia="fr-FR"/>
-        </w:rPr>
-        <w:t>, pour améliorer le référencement local.</w:t>
+        <w:t>Intégration des données structurées au format JSON-LD, pour améliorer le référencement local.</w:t>
       </w:r>
     </w:p>
     <w:p>
@@ -1871,8 +1831,8 @@
           <w:lang w:eastAsia="fr-FR"/>
         </w:rPr>
       </w:pPr>
-      <w:bookmarkStart w:id="7" w:name="_r7gkf09frlj5"/>
-      <w:bookmarkEnd w:id="7"/>
+      <w:bookmarkStart w:id="6" w:name="_r7gkf09frlj5"/>
+      <w:bookmarkEnd w:id="6"/>
       <w:r>
         <w:rPr>
           <w:rFonts w:ascii="Times New Roman" w:eastAsia="Times New Roman" w:hAnsi="Times New Roman" w:cs="Times New Roman"/>
@@ -1901,8 +1861,8 @@
           <w:lang w:eastAsia="fr-FR"/>
         </w:rPr>
       </w:pPr>
-      <w:bookmarkStart w:id="8" w:name="_7ogy2vnaiig1"/>
-      <w:bookmarkEnd w:id="8"/>
+      <w:bookmarkStart w:id="7" w:name="_7ogy2vnaiig1"/>
+      <w:bookmarkEnd w:id="7"/>
       <w:r>
         <w:rPr>
           <w:rFonts w:ascii="Arial" w:eastAsia="Times New Roman" w:hAnsi="Arial" w:cs="Arial"/>
@@ -2027,8 +1987,8 @@
           </wp:inline>
         </w:drawing>
       </w:r>
-      <w:bookmarkStart w:id="9" w:name="_ps60efz3wq9e"/>
-      <w:bookmarkEnd w:id="9"/>
+      <w:bookmarkStart w:id="8" w:name="_ps60efz3wq9e"/>
+      <w:bookmarkEnd w:id="8"/>
     </w:p>
     <w:p>
       <w:pPr>
@@ -2192,8 +2152,8 @@
           <w:lang w:eastAsia="fr-FR"/>
         </w:rPr>
       </w:pPr>
-      <w:bookmarkStart w:id="10" w:name="_2un6chr8bug1"/>
-      <w:bookmarkEnd w:id="10"/>
+      <w:bookmarkStart w:id="9" w:name="_2un6chr8bug1"/>
+      <w:bookmarkEnd w:id="9"/>
       <w:r>
         <w:rPr>
           <w:rFonts w:ascii="Arial" w:eastAsia="Times New Roman" w:hAnsi="Arial" w:cs="Arial"/>
@@ -2243,8 +2203,8 @@
           <w:lang w:eastAsia="fr-FR"/>
         </w:rPr>
       </w:pPr>
-      <w:bookmarkStart w:id="11" w:name="_s89pup9bbtic"/>
-      <w:bookmarkEnd w:id="11"/>
+      <w:bookmarkStart w:id="10" w:name="_s89pup9bbtic"/>
+      <w:bookmarkEnd w:id="10"/>
       <w:r>
         <w:rPr>
           <w:rFonts w:ascii="Times New Roman" w:eastAsia="Times New Roman" w:hAnsi="Times New Roman" w:cs="Times New Roman"/>
@@ -3894,8 +3854,8 @@
           <w:lang w:eastAsia="fr-FR"/>
         </w:rPr>
       </w:pPr>
-      <w:bookmarkStart w:id="12" w:name="_g14s4rxeoboc"/>
-      <w:bookmarkEnd w:id="12"/>
+      <w:bookmarkStart w:id="11" w:name="_g14s4rxeoboc"/>
+      <w:bookmarkEnd w:id="11"/>
       <w:r>
         <w:rPr>
           <w:rFonts w:ascii="Times New Roman" w:eastAsia="Times New Roman" w:hAnsi="Times New Roman" w:cs="Times New Roman"/>
@@ -5038,8 +4998,8 @@
           <w:lang w:eastAsia="fr-FR"/>
         </w:rPr>
       </w:pPr>
-      <w:bookmarkStart w:id="13" w:name="_w04kirgfeg7j"/>
-      <w:bookmarkEnd w:id="13"/>
+      <w:bookmarkStart w:id="12" w:name="_w04kirgfeg7j"/>
+      <w:bookmarkEnd w:id="12"/>
       <w:r>
         <w:rPr>
           <w:rFonts w:ascii="Times New Roman" w:eastAsia="Times New Roman" w:hAnsi="Times New Roman" w:cs="Times New Roman"/>
@@ -5067,8 +5027,8 @@
           <w:lang w:eastAsia="fr-FR"/>
         </w:rPr>
       </w:pPr>
-      <w:bookmarkStart w:id="14" w:name="_3m019n8dyixe"/>
-      <w:bookmarkEnd w:id="14"/>
+      <w:bookmarkStart w:id="13" w:name="_3m019n8dyixe"/>
+      <w:bookmarkEnd w:id="13"/>
       <w:r>
         <w:rPr>
           <w:rFonts w:ascii="Arial" w:eastAsia="Times New Roman" w:hAnsi="Arial" w:cs="Arial"/>
@@ -5899,6 +5859,251 @@
           </wp:inline>
         </w:drawing>
       </w:r>
+    </w:p>
+    <w:p/>
+    <w:p/>
+    <w:p/>
+    <w:p/>
+    <w:p/>
+    <w:p/>
+    <w:p/>
+    <w:p>
+      <w:r>
+        <w:lastRenderedPageBreak/>
+        <w:drawing>
+          <wp:inline distT="0" distB="0" distL="0" distR="0" wp14:anchorId="666B0D07" wp14:editId="7261AE43">
+            <wp:extent cx="6840220" cy="3819525"/>
+            <wp:effectExtent l="0" t="0" r="0" b="9525"/>
+            <wp:docPr id="34" name="Image 34"/>
+            <wp:cNvGraphicFramePr>
+              <a:graphicFrameLocks xmlns:a="http://schemas.openxmlformats.org/drawingml/2006/main" noChangeAspect="1"/>
+            </wp:cNvGraphicFramePr>
+            <a:graphic xmlns:a="http://schemas.openxmlformats.org/drawingml/2006/main">
+              <a:graphicData uri="http://schemas.openxmlformats.org/drawingml/2006/picture">
+                <pic:pic xmlns:pic="http://schemas.openxmlformats.org/drawingml/2006/picture">
+                  <pic:nvPicPr>
+                    <pic:cNvPr id="1" name=""/>
+                    <pic:cNvPicPr/>
+                  </pic:nvPicPr>
+                  <pic:blipFill>
+                    <a:blip r:embed="rId28"/>
+                    <a:stretch>
+                      <a:fillRect/>
+                    </a:stretch>
+                  </pic:blipFill>
+                  <pic:spPr>
+                    <a:xfrm>
+                      <a:off x="0" y="0"/>
+                      <a:ext cx="6840220" cy="3819525"/>
+                    </a:xfrm>
+                    <a:prstGeom prst="rect">
+                      <a:avLst/>
+                    </a:prstGeom>
+                  </pic:spPr>
+                </pic:pic>
+              </a:graphicData>
+            </a:graphic>
+          </wp:inline>
+        </w:drawing>
+      </w:r>
+    </w:p>
+    <w:p>
+      <w:pPr>
+        <w:tabs>
+          <w:tab w:val="left" w:pos="1320"/>
+        </w:tabs>
+      </w:pPr>
+      <w:r>
+        <w:tab/>
+      </w:r>
+    </w:p>
+    <w:p>
+      <w:pPr>
+        <w:tabs>
+          <w:tab w:val="left" w:pos="1320"/>
+        </w:tabs>
+      </w:pPr>
+    </w:p>
+    <w:p>
+      <w:pPr>
+        <w:tabs>
+          <w:tab w:val="left" w:pos="1320"/>
+        </w:tabs>
+      </w:pPr>
+    </w:p>
+    <w:p>
+      <w:pPr>
+        <w:tabs>
+          <w:tab w:val="left" w:pos="1320"/>
+        </w:tabs>
+      </w:pPr>
+      <w:r>
+        <w:drawing>
+          <wp:inline distT="0" distB="0" distL="0" distR="0" wp14:anchorId="1F84CB0A" wp14:editId="4A8F2A7F">
+            <wp:extent cx="6840220" cy="4605655"/>
+            <wp:effectExtent l="0" t="0" r="0" b="4445"/>
+            <wp:docPr id="30" name="Image 30"/>
+            <wp:cNvGraphicFramePr>
+              <a:graphicFrameLocks xmlns:a="http://schemas.openxmlformats.org/drawingml/2006/main" noChangeAspect="1"/>
+            </wp:cNvGraphicFramePr>
+            <a:graphic xmlns:a="http://schemas.openxmlformats.org/drawingml/2006/main">
+              <a:graphicData uri="http://schemas.openxmlformats.org/drawingml/2006/picture">
+                <pic:pic xmlns:pic="http://schemas.openxmlformats.org/drawingml/2006/picture">
+                  <pic:nvPicPr>
+                    <pic:cNvPr id="1" name=""/>
+                    <pic:cNvPicPr/>
+                  </pic:nvPicPr>
+                  <pic:blipFill>
+                    <a:blip r:embed="rId29"/>
+                    <a:stretch>
+                      <a:fillRect/>
+                    </a:stretch>
+                  </pic:blipFill>
+                  <pic:spPr>
+                    <a:xfrm>
+                      <a:off x="0" y="0"/>
+                      <a:ext cx="6840220" cy="4605655"/>
+                    </a:xfrm>
+                    <a:prstGeom prst="rect">
+                      <a:avLst/>
+                    </a:prstGeom>
+                  </pic:spPr>
+                </pic:pic>
+              </a:graphicData>
+            </a:graphic>
+          </wp:inline>
+        </w:drawing>
+      </w:r>
+    </w:p>
+    <w:p>
+      <w:pPr>
+        <w:tabs>
+          <w:tab w:val="left" w:pos="1320"/>
+        </w:tabs>
+      </w:pPr>
+    </w:p>
+    <w:p>
+      <w:pPr>
+        <w:tabs>
+          <w:tab w:val="left" w:pos="1320"/>
+        </w:tabs>
+      </w:pPr>
+    </w:p>
+    <w:p>
+      <w:pPr>
+        <w:tabs>
+          <w:tab w:val="left" w:pos="1320"/>
+        </w:tabs>
+      </w:pPr>
+    </w:p>
+    <w:p>
+      <w:pPr>
+        <w:tabs>
+          <w:tab w:val="left" w:pos="1320"/>
+        </w:tabs>
+      </w:pPr>
+    </w:p>
+    <w:p>
+      <w:pPr>
+        <w:tabs>
+          <w:tab w:val="left" w:pos="1320"/>
+        </w:tabs>
+      </w:pPr>
+    </w:p>
+    <w:p>
+      <w:pPr>
+        <w:tabs>
+          <w:tab w:val="left" w:pos="1320"/>
+        </w:tabs>
+      </w:pPr>
+    </w:p>
+    <w:p>
+      <w:pPr>
+        <w:tabs>
+          <w:tab w:val="left" w:pos="1320"/>
+        </w:tabs>
+      </w:pPr>
+      <w:r>
+        <w:drawing>
+          <wp:inline distT="0" distB="0" distL="0" distR="0" wp14:anchorId="4BCE45E2" wp14:editId="409F07CF">
+            <wp:extent cx="6840220" cy="4127500"/>
+            <wp:effectExtent l="0" t="0" r="0" b="6350"/>
+            <wp:docPr id="35" name="Image 35"/>
+            <wp:cNvGraphicFramePr>
+              <a:graphicFrameLocks xmlns:a="http://schemas.openxmlformats.org/drawingml/2006/main" noChangeAspect="1"/>
+            </wp:cNvGraphicFramePr>
+            <a:graphic xmlns:a="http://schemas.openxmlformats.org/drawingml/2006/main">
+              <a:graphicData uri="http://schemas.openxmlformats.org/drawingml/2006/picture">
+                <pic:pic xmlns:pic="http://schemas.openxmlformats.org/drawingml/2006/picture">
+                  <pic:nvPicPr>
+                    <pic:cNvPr id="1" name=""/>
+                    <pic:cNvPicPr/>
+                  </pic:nvPicPr>
+                  <pic:blipFill>
+                    <a:blip r:embed="rId30"/>
+                    <a:stretch>
+                      <a:fillRect/>
+                    </a:stretch>
+                  </pic:blipFill>
+                  <pic:spPr>
+                    <a:xfrm>
+                      <a:off x="0" y="0"/>
+                      <a:ext cx="6840220" cy="4127500"/>
+                    </a:xfrm>
+                    <a:prstGeom prst="rect">
+                      <a:avLst/>
+                    </a:prstGeom>
+                  </pic:spPr>
+                </pic:pic>
+              </a:graphicData>
+            </a:graphic>
+          </wp:inline>
+        </w:drawing>
+      </w:r>
+    </w:p>
+    <w:p/>
+    <w:p/>
+    <w:p>
+      <w:r>
+        <w:lastRenderedPageBreak/>
+        <w:drawing>
+          <wp:inline distT="0" distB="0" distL="0" distR="0" wp14:anchorId="1E3E0655" wp14:editId="5D8955E9">
+            <wp:extent cx="6868670" cy="8343900"/>
+            <wp:effectExtent l="0" t="0" r="8890" b="0"/>
+            <wp:docPr id="36" name="Image 36"/>
+            <wp:cNvGraphicFramePr>
+              <a:graphicFrameLocks xmlns:a="http://schemas.openxmlformats.org/drawingml/2006/main" noChangeAspect="1"/>
+            </wp:cNvGraphicFramePr>
+            <a:graphic xmlns:a="http://schemas.openxmlformats.org/drawingml/2006/main">
+              <a:graphicData uri="http://schemas.openxmlformats.org/drawingml/2006/picture">
+                <pic:pic xmlns:pic="http://schemas.openxmlformats.org/drawingml/2006/picture">
+                  <pic:nvPicPr>
+                    <pic:cNvPr id="1" name=""/>
+                    <pic:cNvPicPr/>
+                  </pic:nvPicPr>
+                  <pic:blipFill>
+                    <a:blip r:embed="rId31"/>
+                    <a:stretch>
+                      <a:fillRect/>
+                    </a:stretch>
+                  </pic:blipFill>
+                  <pic:spPr>
+                    <a:xfrm>
+                      <a:off x="0" y="0"/>
+                      <a:ext cx="6907359" cy="8390898"/>
+                    </a:xfrm>
+                    <a:prstGeom prst="rect">
+                      <a:avLst/>
+                    </a:prstGeom>
+                  </pic:spPr>
+                </pic:pic>
+              </a:graphicData>
+            </a:graphic>
+          </wp:inline>
+        </w:drawing>
+      </w:r>
+      <w:bookmarkStart w:id="14" w:name="_GoBack"/>
+      <w:bookmarkEnd w:id="14"/>
     </w:p>
     <w:sectPr>
       <w:pgSz w:w="11906" w:h="16838"/>
@@ -8474,7 +8679,7 @@
 </file>
 
 <file path=customXml/itemProps1.xml><?xml version="1.0" encoding="utf-8"?>
-<ds:datastoreItem xmlns:ds="http://schemas.openxmlformats.org/officeDocument/2006/customXml" ds:itemID="{09982C27-EB4B-49CD-AABF-E2A8F25784B1}">
+<ds:datastoreItem xmlns:ds="http://schemas.openxmlformats.org/officeDocument/2006/customXml" ds:itemID="{1EDAD421-8EAE-4388-9A22-63E26E34F5A8}">
   <ds:schemaRefs>
     <ds:schemaRef ds:uri="http://schemas.openxmlformats.org/officeDocument/2006/bibliography"/>
   </ds:schemaRefs>

</xml_diff>